<commit_message>
update lit and pdf extraction
</commit_message>
<xml_diff>
--- a/papers/french_retail_gasoline_dispersion/remarks_on_literature.docx
+++ b/papers/french_retail_gasoline_dispersion/remarks_on_literature.docx
@@ -472,6 +472,7 @@
         <w:rPr>
           <w:u w:val="single"/>
         </w:rPr>
+        <w:lastRenderedPageBreak/>
         <w:t>Model:</w:t>
       </w:r>
       <w:r>
@@ -730,11 +731,7 @@
         </w:smartTag>
       </w:smartTag>
       <w:r>
-        <w:t xml:space="preserve">. These patterns are consistent with an </w:t>
-      </w:r>
-      <w:r>
-        <w:lastRenderedPageBreak/>
-        <w:t xml:space="preserve">economic theory in which firms in </w:t>
+        <w:t xml:space="preserve">. These patterns are consistent with an economic theory in which firms in </w:t>
       </w:r>
       <w:smartTag w:uri="urn:schemas-microsoft-com:office:smarttags" w:element="City">
         <w:r>
@@ -846,7 +843,11 @@
         <w:t xml:space="preserve"> </w:t>
       </w:r>
       <w:r>
-        <w:t>“The ideal data set for a study of retail gasoline pricing behavior in a city or metropolitan area with a high degree of price volatility would contain multiple observations per day on prices for every station within the entire geographic area. (…)The price cycles examined have several features that could not be identified by the sorts of data sets that were previously used to study price volatility. The initiation of price restorations occurs almost exclusively on Tuesdays and Wednesdays, which suggests that demand factors may be more important in driving volatility than previously believed and that the proximity to wholesale costs is less important. Such an observation could not be made using weekly data. Furthermore, prices in a price cycle have a spatial pattern, increasing uniformly throughout a metropolitan area but decreasing at different rates in different regions. This finding suggests that explanations for gasoline pricing that presume that commuting by consumers eliminates spatial product differentiation are incorrect and that the incentives to undercut a rival are in fact determined by local market characteristics. Also, the data do not reject the hypothesis that price reductions during the cycle are initiated in areas with many ARCO/Tempo stations and spread to other regions over time. Again, such a finding would not have been identified with weekly averaged data or with station-specific high-frequency data that sample only a small set of stations. Finally, we consider the ability of a weekly survey of prices at a sample of stations to accurately measure weekly price levels in a market. We find that because of the strong relationship between the timing of price increases and the days of the week, prices are lowest on Tuesday mornings, precisely when these surveys are conducted. Therefore, such surveys can give a misleading picture of the competitiveness and profitability of price cycle markets and could therefore lead to inappropriate policy conclusions.</w:t>
+        <w:t xml:space="preserve">“The ideal data set for a study of retail gasoline pricing behavior in a city or metropolitan area with a high degree of price volatility would contain multiple observations per day on prices for every station within the entire geographic area. (…)The price cycles examined have several features that could not be identified by the sorts of data sets that were previously used to study price volatility. The initiation of price restorations occurs almost exclusively on Tuesdays and Wednesdays, which suggests that demand factors may be more important in driving volatility than previously believed and that the proximity to wholesale costs is less important. Such an observation could not be made using weekly data. Furthermore, prices in a price cycle have a spatial pattern, increasing uniformly throughout a metropolitan area but decreasing at different rates in different regions. This finding suggests that explanations for gasoline pricing that presume that commuting by consumers eliminates spatial product differentiation are incorrect and that the incentives to undercut a rival are in fact determined by local market characteristics. Also, the data do not reject the hypothesis that price reductions during the cycle are initiated in areas with many ARCO/Tempo stations and spread to other regions over time. Again, such a finding would not have been identified with weekly averaged data or with station-specific high-frequency data that sample only a small set of stations. Finally, we consider the ability of a weekly survey of prices at a sample of stations to accurately </w:t>
+      </w:r>
+      <w:r>
+        <w:lastRenderedPageBreak/>
+        <w:t>measure weekly price levels in a market. We find that because of the strong relationship between the timing of price increases and the days of the week, prices are lowest on Tuesday mornings, precisely when these surveys are conducted. Therefore, such surveys can give a misleading picture of the competitiveness and profitability of price cycle markets and could therefore lead to inappropriate policy conclusions.</w:t>
       </w:r>
     </w:p>
     <w:p>
@@ -1061,7 +1062,6 @@
         <w:rPr>
           <w:u w:val="single"/>
         </w:rPr>
-        <w:lastRenderedPageBreak/>
         <w:t>Conclusion:</w:t>
       </w:r>
     </w:p>
@@ -1496,6 +1496,7 @@
         <w:rPr>
           <w:u w:val="single"/>
         </w:rPr>
+        <w:lastRenderedPageBreak/>
         <w:t>Model:</w:t>
       </w:r>
       <w:r>
@@ -1960,154 +1961,157 @@
         </w:rPr>
       </w:pPr>
       <w:r>
+        <w:t xml:space="preserve">We believe our most interesting finding is that retail margins change sizably over time. For example, for a six month period the implied retail markup is roughly 19 </w:t>
+      </w:r>
+      <w:proofErr w:type="spellStart"/>
+      <w:r>
+        <w:t>cpg</w:t>
+      </w:r>
+      <w:proofErr w:type="spellEnd"/>
+      <w:r>
+        <w:t xml:space="preserve"> for 6 months and then falls to about 10 </w:t>
+      </w:r>
+      <w:proofErr w:type="spellStart"/>
+      <w:r>
+        <w:t>cpg</w:t>
+      </w:r>
+      <w:proofErr w:type="spellEnd"/>
+      <w:r>
+        <w:t xml:space="preserve"> for 3 months. The evidence suggests the entire distribution is shifting over time, not just the median or mean. (…) More generally, many of our results can be interpreted as adding to mounting evidence, e.g., Eckert and West (2004a,b), Noel (2007a,b) and Slade (1992),</w:t>
+      </w:r>
+      <w:r>
+        <w:rPr>
+          <w:lang w:eastAsia="fr-FR"/>
+        </w:rPr>
+        <w:t xml:space="preserve"> that</w:t>
+      </w:r>
+      <w:r>
+        <w:rPr>
+          <w:lang w:eastAsia="fr-FR"/>
+        </w:rPr>
+        <w:t xml:space="preserve"> </w:t>
+      </w:r>
+      <w:r>
+        <w:rPr>
+          <w:lang w:eastAsia="fr-FR"/>
+        </w:rPr>
+        <w:t>localized retail gasoline competition appears to be characterized</w:t>
+      </w:r>
+      <w:r>
+        <w:rPr>
+          <w:lang w:eastAsia="fr-FR"/>
+        </w:rPr>
+        <w:t xml:space="preserve"> </w:t>
+      </w:r>
+      <w:r>
+        <w:rPr>
+          <w:lang w:eastAsia="fr-FR"/>
+        </w:rPr>
+        <w:t>by regime shifts in pricing.</w:t>
+      </w:r>
+      <w:r>
+        <w:rPr>
+          <w:lang w:eastAsia="fr-FR"/>
+        </w:rPr>
+        <w:t>”</w:t>
+      </w:r>
+    </w:p>
+    <w:p>
+      <w:pPr>
+        <w:rPr>
+          <w:b/>
+        </w:rPr>
+      </w:pPr>
+    </w:p>
+    <w:p>
+      <w:pPr>
+        <w:rPr>
+          <w:b/>
+          <w:lang w:eastAsia="fr-FR"/>
+        </w:rPr>
+      </w:pPr>
+      <w:r>
+        <w:rPr>
+          <w:b/>
+          <w:lang w:eastAsia="fr-FR"/>
+        </w:rPr>
+        <w:t>Lewis</w:t>
+      </w:r>
+      <w:r>
+        <w:rPr>
+          <w:b/>
+          <w:lang w:eastAsia="fr-FR"/>
+        </w:rPr>
+        <w:t xml:space="preserve"> (2008) </w:t>
+      </w:r>
+      <w:r>
+        <w:rPr>
+          <w:b/>
+          <w:lang w:eastAsia="fr-FR"/>
+        </w:rPr>
+        <w:t>–</w:t>
+      </w:r>
+      <w:r>
+        <w:rPr>
+          <w:b/>
+          <w:lang w:eastAsia="fr-FR"/>
+        </w:rPr>
+        <w:t xml:space="preserve"> </w:t>
+      </w:r>
+      <w:r>
+        <w:rPr>
+          <w:b/>
+          <w:lang w:eastAsia="fr-FR"/>
+        </w:rPr>
+        <w:t>Price dispersion and competition with differentiated sellers</w:t>
+      </w:r>
+    </w:p>
+    <w:p>
+      <w:r>
+        <w:rPr>
+          <w:u w:val="single"/>
+        </w:rPr>
+        <w:t>Data period/frequency:</w:t>
+      </w:r>
+      <w:r>
+        <w:t xml:space="preserve"> 2000 -2001, weekly (Monday)</w:t>
+      </w:r>
+    </w:p>
+    <w:p>
+      <w:r>
+        <w:rPr>
+          <w:u w:val="single"/>
+        </w:rPr>
+        <w:t>Data sources:</w:t>
+      </w:r>
+      <w:r>
+        <w:t xml:space="preserve"> retail regular unleaded gasoline prices for 327 stations in the San Diego area</w:t>
+      </w:r>
+    </w:p>
+    <w:p>
+      <w:r>
+        <w:rPr>
+          <w:u w:val="single"/>
+        </w:rPr>
+        <w:t>Conclusion:</w:t>
+      </w:r>
+      <w:r>
+        <w:t xml:space="preserve"> “Price dispersion is prevalent in retail gasoline markets even after controlling for differences in stations’ average price levels. In addition, station prices move frequently relative to each other over time. These findings imply that consumers may have imperfect price information and that consumer search could be an important aspect of competition in these markets. The level of price dispersion that is observed is sensitive to both the number of local competitors and the nature of local competitors. Price dispersion is larger for high-brand stations when they have a higher number of competing low-brand stations nearby. In contrast, price dispersion is lower for both high-brand and low-brand stations when there are more competitors of their own type in the local market. These findings contrast with those of earlier studies which generally do not account for differences among sellers when examining the effects of competitor density on price dispersion. The results suggest that pri</w:t>
+      </w:r>
+      <w:r>
+        <w:t>ce dispersion is sensitive to the</w:t>
+      </w:r>
+      <w:r>
+        <w:t xml:space="preserve"> composition of station types in the local market. Such compositional effects could arise if consumers with different search/travel costs segment themselves among different types of sellers. Though virtually all theoretical models of price dispersion concentrate on homogeneous sellers, these findings suggest that models incorporating seller differentiation would have important applications. </w:t>
+      </w:r>
+    </w:p>
+    <w:p>
+      <w:r>
+        <w:t xml:space="preserve">Using a more localized measure of price dispersion also seems to affect the general relationship between seller density and dispersion. Barron et al. [2004] use a citywide average price as a benchmark for calculating gasoline price dispersion and find a negative relationship between seller density and dispersion (similar to my citywide dispersion results). However, when dispersion is measured within localized submarkets, this relationship becomes positive and significant. Since consumers often observe prices and purchase from a small set of stations in their area, localized price variation may more accurately reflect the price dispersion consumers encounter. Therefore, </w:t>
+      </w:r>
+      <w:r>
         <w:lastRenderedPageBreak/>
-        <w:t xml:space="preserve">We believe our most interesting finding is that retail margins change sizably over time. For example, for a six month period the implied retail markup is roughly 19 </w:t>
-      </w:r>
-      <w:proofErr w:type="spellStart"/>
-      <w:r>
-        <w:t>cpg</w:t>
-      </w:r>
-      <w:proofErr w:type="spellEnd"/>
-      <w:r>
-        <w:t xml:space="preserve"> for 6 months and then falls to about 10 </w:t>
-      </w:r>
-      <w:proofErr w:type="spellStart"/>
-      <w:r>
-        <w:t>cpg</w:t>
-      </w:r>
-      <w:proofErr w:type="spellEnd"/>
-      <w:r>
-        <w:t xml:space="preserve"> for 3 months. The evidence suggests the entire distribution is shifting over time, not just the median or mean. (…) More generally, many of our results can be interpreted as adding to mounting evidence, e.g., Eckert and West (2004a,b), Noel (2007a,b) and Slade (1992),</w:t>
-      </w:r>
-      <w:r>
-        <w:rPr>
-          <w:lang w:eastAsia="fr-FR"/>
-        </w:rPr>
-        <w:t xml:space="preserve"> that</w:t>
-      </w:r>
-      <w:r>
-        <w:rPr>
-          <w:lang w:eastAsia="fr-FR"/>
-        </w:rPr>
-        <w:t xml:space="preserve"> </w:t>
-      </w:r>
-      <w:r>
-        <w:rPr>
-          <w:lang w:eastAsia="fr-FR"/>
-        </w:rPr>
-        <w:t>localized retail gasoline competition appears to be characterized</w:t>
-      </w:r>
-      <w:r>
-        <w:rPr>
-          <w:lang w:eastAsia="fr-FR"/>
-        </w:rPr>
-        <w:t xml:space="preserve"> </w:t>
-      </w:r>
-      <w:r>
-        <w:rPr>
-          <w:lang w:eastAsia="fr-FR"/>
-        </w:rPr>
-        <w:t>by regime shifts in pricing.</w:t>
-      </w:r>
-      <w:r>
-        <w:rPr>
-          <w:lang w:eastAsia="fr-FR"/>
-        </w:rPr>
-        <w:t>”</w:t>
-      </w:r>
-    </w:p>
-    <w:p>
-      <w:pPr>
-        <w:rPr>
-          <w:b/>
-        </w:rPr>
-      </w:pPr>
-    </w:p>
-    <w:p>
-      <w:pPr>
-        <w:rPr>
-          <w:b/>
-          <w:lang w:eastAsia="fr-FR"/>
-        </w:rPr>
-      </w:pPr>
-      <w:r>
-        <w:rPr>
-          <w:b/>
-          <w:lang w:eastAsia="fr-FR"/>
-        </w:rPr>
-        <w:t>Lewis</w:t>
-      </w:r>
-      <w:r>
-        <w:rPr>
-          <w:b/>
-          <w:lang w:eastAsia="fr-FR"/>
-        </w:rPr>
-        <w:t xml:space="preserve"> (2008) </w:t>
-      </w:r>
-      <w:r>
-        <w:rPr>
-          <w:b/>
-          <w:lang w:eastAsia="fr-FR"/>
-        </w:rPr>
-        <w:t>–</w:t>
-      </w:r>
-      <w:r>
-        <w:rPr>
-          <w:b/>
-          <w:lang w:eastAsia="fr-FR"/>
-        </w:rPr>
-        <w:t xml:space="preserve"> </w:t>
-      </w:r>
-      <w:r>
-        <w:rPr>
-          <w:b/>
-          <w:lang w:eastAsia="fr-FR"/>
-        </w:rPr>
-        <w:t>Price dispersion and competition with differentiated sellers</w:t>
-      </w:r>
-    </w:p>
-    <w:p>
-      <w:r>
-        <w:rPr>
-          <w:u w:val="single"/>
-        </w:rPr>
-        <w:t>Data period/frequency:</w:t>
-      </w:r>
-      <w:r>
-        <w:t xml:space="preserve"> 2000 -2001, weekly (Monday)</w:t>
-      </w:r>
-    </w:p>
-    <w:p>
-      <w:r>
-        <w:rPr>
-          <w:u w:val="single"/>
-        </w:rPr>
-        <w:t>Data sources:</w:t>
-      </w:r>
-      <w:r>
-        <w:t xml:space="preserve"> retail regular unleaded gasoline prices for 327 stations in the San Diego area</w:t>
-      </w:r>
-    </w:p>
-    <w:p>
-      <w:r>
-        <w:rPr>
-          <w:u w:val="single"/>
-        </w:rPr>
-        <w:t>Conclusion:</w:t>
-      </w:r>
-      <w:r>
-        <w:t xml:space="preserve"> “Price dispersion is prevalent in retail gasoline markets even after controlling for differences in stations’ average price levels. In addition, station prices move frequently relative to each other over time. These findings imply that consumers may have imperfect price information and that consumer search could be an important aspect of competition in these markets. The level of price dispersion that is observed is sensitive to both the number of local competitors and the nature of local competitors. Price dispersion is larger for high-brand stations when they have a higher number of competing low-brand stations nearby. In contrast, price dispersion is lower for both high-brand and low-brand stations when there are more competitors of their own type in the local market. These findings contrast with those of earlier studies which generally do not account for differences among sellers when examining the effects of competitor density on price dispersion. The results suggest that pri</w:t>
-      </w:r>
-      <w:r>
-        <w:t>ce dispersion is sensitive to the</w:t>
-      </w:r>
-      <w:r>
-        <w:t xml:space="preserve"> composition of station types in the local market. Such compositional effects could arise if consumers with different search/travel costs segment themselves among different types of sellers. Though virtually all theoretical models of price dispersion concentrate on homogeneous sellers, these findings suggest that models incorporating seller differentiation would have important applications. </w:t>
-      </w:r>
-    </w:p>
-    <w:p>
-      <w:r>
-        <w:t>Using a more localized measure of price dispersion also seems to affect the general relationship between seller density and dispersion. Barron et al. [2004] use a citywide average price as a benchmark for calculating gasoline price dispersion and find a negative relationship between seller density and dispersion (similar to my citywide dispersion results). However, when dispersion is measured within localized submarkets, this relationship becomes positive and significant. Since consumers often observe prices and purchase from a small set of stations in their area, localized price variation may more accurately reflect the price dispersion consumers encounter. Therefore, results describing the extent of local price dispersion and its relationship to seller density help to improve the current understanding price dispersion in retail gasoline and other differentiated product markets.”</w:t>
+        <w:t>results describing the extent of local price dispersion and its relationship to seller density help to improve the current understanding price dispersion in retail gasoline and other differentiated product markets.”</w:t>
       </w:r>
     </w:p>
     <w:p/>
@@ -2401,7 +2405,6 @@
         <w:rPr>
           <w:u w:val="single"/>
         </w:rPr>
-        <w:lastRenderedPageBreak/>
         <w:t>Data period/frequency:</w:t>
       </w:r>
       <w:r>
@@ -2699,6 +2702,7 @@
         <w:rPr>
           <w:u w:val="single"/>
         </w:rPr>
+        <w:lastRenderedPageBreak/>
         <w:t>Conclusion</w:t>
       </w:r>
       <w:r>
@@ -3108,7 +3112,6 @@
         <w:rPr>
           <w:u w:val="single"/>
         </w:rPr>
-        <w:lastRenderedPageBreak/>
         <w:t>Data sources:</w:t>
       </w:r>
       <w:r>
@@ -3643,6 +3646,7 @@
         <w:rPr>
           <w:u w:val="single"/>
         </w:rPr>
+        <w:lastRenderedPageBreak/>
         <w:t>Conclusion</w:t>
       </w:r>
       <w:r>
@@ -3967,14 +3971,7 @@
         <w:rPr>
           <w:lang w:eastAsia="fr-FR"/>
         </w:rPr>
-        <w:t xml:space="preserve">Therefore, employing a policy of </w:t>
-      </w:r>
-      <w:r>
-        <w:rPr>
-          <w:lang w:eastAsia="fr-FR"/>
-        </w:rPr>
-        <w:lastRenderedPageBreak/>
-        <w:t>greater search during periods of peak pricing may be suboptimal.</w:t>
+        <w:t>Therefore, employing a policy of greater search during periods of peak pricing may be suboptimal.</w:t>
       </w:r>
       <w:r>
         <w:rPr>
@@ -4537,21 +4534,7 @@
         <w:rPr>
           <w:lang w:eastAsia="fr-FR"/>
         </w:rPr>
-        <w:t xml:space="preserve">-through among firms. </w:t>
-      </w:r>
-      <w:proofErr w:type="gramStart"/>
-      <w:r>
-        <w:rPr>
-          <w:lang w:eastAsia="fr-FR"/>
-        </w:rPr>
-        <w:t>Lastly</w:t>
-      </w:r>
-      <w:proofErr w:type="gramEnd"/>
-      <w:r>
-        <w:rPr>
-          <w:lang w:eastAsia="fr-FR"/>
-        </w:rPr>
-        <w:t xml:space="preserve"> we fi</w:t>
+        <w:t>-through among firms. Lastly we fi</w:t>
       </w:r>
       <w:r>
         <w:rPr>
@@ -4679,7 +4662,14 @@
         <w:rPr>
           <w:lang w:eastAsia="fr-FR"/>
         </w:rPr>
-        <w:t xml:space="preserve">shock. We assess whether thresholds </w:t>
+        <w:t xml:space="preserve">shock. We assess </w:t>
+      </w:r>
+      <w:r>
+        <w:rPr>
+          <w:lang w:eastAsia="fr-FR"/>
+        </w:rPr>
+        <w:lastRenderedPageBreak/>
+        <w:t xml:space="preserve">whether thresholds </w:t>
       </w:r>
       <w:r>
         <w:rPr>
@@ -4889,19 +4879,7 @@
         <w:t>“</w:t>
       </w:r>
       <w:r>
-        <w:t xml:space="preserve">The distribution of gasoline sales within the market is shown to be poorly correlated with the distribution of local population, and significantly more so with the distribution of work commuters. This directly translates into a small and positive estimate of the transportation cost parameter in the traditional model, which implies very little spatial differentiation. Since the degree of substitutability between locations feeds directly into predictions of mark-ups and prices, the results from the multi-address model differ sharply in terms of the evaluation of market power. Importantly, the estimated markups coming from the model match very well the observed profit margins over the spot wholesale price for gasoline. The demand specification is also validated by comparing the pricing implications of the model with the estimated impact of a consummated merger between Ultramar and Sunoco. The difference-in-difference estimate roughly equates the average price increase predicted by the counterfactual </w:t>
-      </w:r>
-      <w:bookmarkStart w:id="0" w:name="_GoBack"/>
-      <w:r>
-        <w:t>simulation of the merger. This result is important as it provides support for the merger simulation methodology</w:t>
-      </w:r>
-      <w:bookmarkEnd w:id="0"/>
-      <w:r>
-        <w:t xml:space="preserve">. The comparative analysis also highlights the relative strengths of reduced-form and structural methods. While the treatment </w:t>
-      </w:r>
-      <w:r>
-        <w:lastRenderedPageBreak/>
-        <w:t xml:space="preserve">effect estimates are shown to be sensitive to definition of control group and sample size, it also serves as a useful and transparent point of comparison to validate the assumptions of structural models. In the present context, the main failure of the merger simulation is the inability of the model to predict a sizable price reaction from competing firms </w:t>
+        <w:t xml:space="preserve">The distribution of gasoline sales within the market is shown to be poorly correlated with the distribution of local population, and significantly more so with the distribution of work commuters. This directly translates into a small and positive estimate of the transportation cost parameter in the traditional model, which implies very little spatial differentiation. Since the degree of substitutability between locations feeds directly into predictions of mark-ups and prices, the results from the multi-address model differ sharply in terms of the evaluation of market power. Importantly, the estimated markups coming from the model match very well the observed profit margins over the spot wholesale price for gasoline. The demand specification is also validated by comparing the pricing implications of the model with the estimated impact of a consummated merger between Ultramar and Sunoco. The difference-in-difference estimate roughly equates the average price increase predicted by the counterfactual simulation of the merger. This result is important as it provides support for the merger simulation methodology. The comparative analysis also highlights the relative strengths of reduced-form and structural methods. While the treatment effect estimates are shown to be sensitive to definition of control group and sample size, it also serves as a useful and transparent point of comparison to validate the assumptions of structural models. In the present context, the main failure of the merger simulation is the inability of the model to predict a sizable price reaction from competing firms </w:t>
       </w:r>
       <w:proofErr w:type="spellStart"/>
       <w:r>
@@ -5274,7 +5252,14 @@
         <w:rPr>
           <w:lang w:eastAsia="fr-FR"/>
         </w:rPr>
-        <w:t>c retail chains appear to be responsible for leading</w:t>
+        <w:t xml:space="preserve">c retail chains appear to be responsible </w:t>
+      </w:r>
+      <w:r>
+        <w:rPr>
+          <w:lang w:eastAsia="fr-FR"/>
+        </w:rPr>
+        <w:lastRenderedPageBreak/>
+        <w:t>for leading</w:t>
       </w:r>
       <w:r>
         <w:rPr>
@@ -5736,7 +5721,7 @@
     <w:p>
       <w:pPr>
         <w:rPr>
-          <w:b/>
+          <w:lang w:eastAsia="fr-FR"/>
         </w:rPr>
       </w:pPr>
       <w:r>
@@ -5823,14 +5808,7 @@
         <w:rPr>
           <w:lang w:eastAsia="fr-FR"/>
         </w:rPr>
-        <w:t xml:space="preserve">which took place at the Nanticoke </w:t>
-      </w:r>
-      <w:r>
-        <w:rPr>
-          <w:lang w:eastAsia="fr-FR"/>
-        </w:rPr>
-        <w:lastRenderedPageBreak/>
-        <w:t>re</w:t>
+        <w:t>which took place at the Nanticoke re</w:t>
       </w:r>
       <w:r>
         <w:rPr>
@@ -6052,7 +6030,15 @@
         <w:rPr>
           <w:lang w:eastAsia="fr-FR"/>
         </w:rPr>
-        <w:t>decades, often predating the start of suf</w:t>
+        <w:t>decade</w:t>
+      </w:r>
+      <w:bookmarkStart w:id="0" w:name="_GoBack"/>
+      <w:bookmarkEnd w:id="0"/>
+      <w:r>
+        <w:rPr>
+          <w:lang w:eastAsia="fr-FR"/>
+        </w:rPr>
+        <w:t>s, often predating the start of suf</w:t>
       </w:r>
       <w:r>
         <w:rPr>
@@ -6303,6 +6289,114 @@
         </w:rPr>
         <w:t>”</w:t>
       </w:r>
+    </w:p>
+    <w:p>
+      <w:pPr>
+        <w:rPr>
+          <w:lang w:eastAsia="fr-FR"/>
+        </w:rPr>
+      </w:pPr>
+    </w:p>
+    <w:p>
+      <w:pPr>
+        <w:rPr>
+          <w:lang w:eastAsia="fr-FR"/>
+        </w:rPr>
+      </w:pPr>
+    </w:p>
+    <w:p>
+      <w:pPr>
+        <w:rPr>
+          <w:lang w:eastAsia="fr-FR"/>
+        </w:rPr>
+      </w:pPr>
+    </w:p>
+    <w:p>
+      <w:pPr>
+        <w:autoSpaceDE w:val="0"/>
+        <w:autoSpaceDN w:val="0"/>
+        <w:adjustRightInd w:val="0"/>
+        <w:jc w:val="left"/>
+        <w:rPr>
+          <w:b/>
+        </w:rPr>
+      </w:pPr>
+      <w:r>
+        <w:rPr>
+          <w:b/>
+        </w:rPr>
+        <w:t>Papers on Edgeworth cycles using gas station level data</w:t>
+      </w:r>
+    </w:p>
+    <w:p>
+      <w:pPr>
+        <w:numPr>
+          <w:ilvl w:val="0"/>
+          <w:numId w:val="11"/>
+        </w:numPr>
+        <w:autoSpaceDE w:val="0"/>
+        <w:autoSpaceDN w:val="0"/>
+        <w:adjustRightInd w:val="0"/>
+        <w:jc w:val="left"/>
+        <w:rPr>
+          <w:b/>
+        </w:rPr>
+      </w:pPr>
+      <w:r>
+        <w:rPr>
+          <w:b/>
+        </w:rPr>
+        <w:t>Eckert, West (2004) – A tale of two cities</w:t>
+      </w:r>
+    </w:p>
+    <w:p>
+      <w:pPr>
+        <w:numPr>
+          <w:ilvl w:val="0"/>
+          <w:numId w:val="11"/>
+        </w:numPr>
+        <w:autoSpaceDE w:val="0"/>
+        <w:autoSpaceDN w:val="0"/>
+        <w:adjustRightInd w:val="0"/>
+        <w:jc w:val="left"/>
+        <w:rPr>
+          <w:b/>
+        </w:rPr>
+      </w:pPr>
+      <w:r>
+        <w:rPr>
+          <w:b/>
+        </w:rPr>
+        <w:t>Eckert, West (2004) – Retail price cycles across spatially dispersed gasoline stations</w:t>
+      </w:r>
+    </w:p>
+    <w:p>
+      <w:pPr>
+        <w:numPr>
+          <w:ilvl w:val="0"/>
+          <w:numId w:val="11"/>
+        </w:numPr>
+        <w:autoSpaceDE w:val="0"/>
+        <w:autoSpaceDN w:val="0"/>
+        <w:adjustRightInd w:val="0"/>
+        <w:jc w:val="left"/>
+        <w:rPr>
+          <w:b/>
+        </w:rPr>
+      </w:pPr>
+      <w:r>
+        <w:rPr>
+          <w:b/>
+        </w:rPr>
+        <w:t>Noel (2007) – Edgeworth price cycles, evidence from the Toronto retail gasoline market</w:t>
+      </w:r>
+    </w:p>
+    <w:p>
+      <w:pPr>
+        <w:rPr>
+          <w:b/>
+        </w:rPr>
+      </w:pPr>
     </w:p>
     <w:sectPr>
       <w:pgSz w:w="11906" w:h="16838"/>
@@ -6513,6 +6607,118 @@
       </w:pPr>
       <w:rPr>
         <w:rFonts w:ascii="Symbol" w:hAnsi="Symbol" w:hint="default"/>
+      </w:rPr>
+    </w:lvl>
+  </w:abstractNum>
+  <w:abstractNum w:abstractNumId="10" w15:restartNumberingAfterBreak="0">
+    <w:nsid w:val="1BE67925"/>
+    <w:multiLevelType w:val="hybridMultilevel"/>
+    <w:tmpl w:val="65C6D37C"/>
+    <w:lvl w:ilvl="0" w:tplc="FE8CE106">
+      <w:numFmt w:val="bullet"/>
+      <w:lvlText w:val="-"/>
+      <w:lvlJc w:val="left"/>
+      <w:pPr>
+        <w:ind w:left="720" w:hanging="360"/>
+      </w:pPr>
+      <w:rPr>
+        <w:rFonts w:ascii="Calibri" w:eastAsia="Calibri" w:hAnsi="Calibri" w:cs="Times New Roman" w:hint="default"/>
+      </w:rPr>
+    </w:lvl>
+    <w:lvl w:ilvl="1" w:tplc="040C0003" w:tentative="1">
+      <w:start w:val="1"/>
+      <w:numFmt w:val="bullet"/>
+      <w:lvlText w:val="o"/>
+      <w:lvlJc w:val="left"/>
+      <w:pPr>
+        <w:ind w:left="1440" w:hanging="360"/>
+      </w:pPr>
+      <w:rPr>
+        <w:rFonts w:ascii="Courier New" w:hAnsi="Courier New" w:cs="Courier New" w:hint="default"/>
+      </w:rPr>
+    </w:lvl>
+    <w:lvl w:ilvl="2" w:tplc="040C0005" w:tentative="1">
+      <w:start w:val="1"/>
+      <w:numFmt w:val="bullet"/>
+      <w:lvlText w:val=""/>
+      <w:lvlJc w:val="left"/>
+      <w:pPr>
+        <w:ind w:left="2160" w:hanging="360"/>
+      </w:pPr>
+      <w:rPr>
+        <w:rFonts w:ascii="Wingdings" w:hAnsi="Wingdings" w:hint="default"/>
+      </w:rPr>
+    </w:lvl>
+    <w:lvl w:ilvl="3" w:tplc="040C0001" w:tentative="1">
+      <w:start w:val="1"/>
+      <w:numFmt w:val="bullet"/>
+      <w:lvlText w:val=""/>
+      <w:lvlJc w:val="left"/>
+      <w:pPr>
+        <w:ind w:left="2880" w:hanging="360"/>
+      </w:pPr>
+      <w:rPr>
+        <w:rFonts w:ascii="Symbol" w:hAnsi="Symbol" w:hint="default"/>
+      </w:rPr>
+    </w:lvl>
+    <w:lvl w:ilvl="4" w:tplc="040C0003" w:tentative="1">
+      <w:start w:val="1"/>
+      <w:numFmt w:val="bullet"/>
+      <w:lvlText w:val="o"/>
+      <w:lvlJc w:val="left"/>
+      <w:pPr>
+        <w:ind w:left="3600" w:hanging="360"/>
+      </w:pPr>
+      <w:rPr>
+        <w:rFonts w:ascii="Courier New" w:hAnsi="Courier New" w:cs="Courier New" w:hint="default"/>
+      </w:rPr>
+    </w:lvl>
+    <w:lvl w:ilvl="5" w:tplc="040C0005" w:tentative="1">
+      <w:start w:val="1"/>
+      <w:numFmt w:val="bullet"/>
+      <w:lvlText w:val=""/>
+      <w:lvlJc w:val="left"/>
+      <w:pPr>
+        <w:ind w:left="4320" w:hanging="360"/>
+      </w:pPr>
+      <w:rPr>
+        <w:rFonts w:ascii="Wingdings" w:hAnsi="Wingdings" w:hint="default"/>
+      </w:rPr>
+    </w:lvl>
+    <w:lvl w:ilvl="6" w:tplc="040C0001" w:tentative="1">
+      <w:start w:val="1"/>
+      <w:numFmt w:val="bullet"/>
+      <w:lvlText w:val=""/>
+      <w:lvlJc w:val="left"/>
+      <w:pPr>
+        <w:ind w:left="5040" w:hanging="360"/>
+      </w:pPr>
+      <w:rPr>
+        <w:rFonts w:ascii="Symbol" w:hAnsi="Symbol" w:hint="default"/>
+      </w:rPr>
+    </w:lvl>
+    <w:lvl w:ilvl="7" w:tplc="040C0003" w:tentative="1">
+      <w:start w:val="1"/>
+      <w:numFmt w:val="bullet"/>
+      <w:lvlText w:val="o"/>
+      <w:lvlJc w:val="left"/>
+      <w:pPr>
+        <w:ind w:left="5760" w:hanging="360"/>
+      </w:pPr>
+      <w:rPr>
+        <w:rFonts w:ascii="Courier New" w:hAnsi="Courier New" w:cs="Courier New" w:hint="default"/>
+      </w:rPr>
+    </w:lvl>
+    <w:lvl w:ilvl="8" w:tplc="040C0005" w:tentative="1">
+      <w:start w:val="1"/>
+      <w:numFmt w:val="bullet"/>
+      <w:lvlText w:val=""/>
+      <w:lvlJc w:val="left"/>
+      <w:pPr>
+        <w:ind w:left="6480" w:hanging="360"/>
+      </w:pPr>
+      <w:rPr>
+        <w:rFonts w:ascii="Wingdings" w:hAnsi="Wingdings" w:hint="default"/>
       </w:rPr>
     </w:lvl>
   </w:abstractNum>
@@ -6545,6 +6751,9 @@
   </w:num>
   <w:num w:numId="10">
     <w:abstractNumId w:val="4"/>
+  </w:num>
+  <w:num w:numId="11">
+    <w:abstractNumId w:val="10"/>
   </w:num>
 </w:numbering>
 </file>
@@ -6970,6 +7179,7 @@
   <w:style w:type="character" w:default="1" w:styleId="Policepardfaut">
     <w:name w:val="Default Paragraph Font"/>
     <w:uiPriority w:val="1"/>
+    <w:semiHidden/>
     <w:unhideWhenUsed/>
   </w:style>
   <w:style w:type="table" w:default="1" w:styleId="TableauNormal">

</xml_diff>